<commit_message>
fix rasd, adding scenarios, requirements, goals and definitionù
</commit_message>
<xml_diff>
--- a/scenarios.docx
+++ b/scenarios.docx
@@ -37,6 +37,7 @@
           <w:sz w:val="24"/>
         </w:rPr>
       </w:pPr>
+      <w:bookmarkStart w:id="0" w:name="_Hlk529396333"/>
       <w:r>
         <w:rPr>
           <w:b/>
@@ -52,6 +53,8 @@
           <w:lang w:val="en-GB"/>
         </w:rPr>
       </w:pPr>
+      <w:bookmarkStart w:id="1" w:name="_Hlk529392109"/>
+      <w:bookmarkEnd w:id="0"/>
       <w:r>
         <w:rPr>
           <w:sz w:val="24"/>
@@ -66,15 +69,13 @@
         </w:rPr>
         <w:t xml:space="preserve">old man and lives alone quite far from his </w:t>
       </w:r>
-      <w:proofErr w:type="gramStart"/>
-      <w:r>
-        <w:rPr>
-          <w:sz w:val="24"/>
-          <w:lang w:val="en-GB"/>
-        </w:rPr>
-        <w:t>daughter ,</w:t>
-      </w:r>
-      <w:proofErr w:type="gramEnd"/>
+      <w:r>
+        <w:rPr>
+          <w:sz w:val="24"/>
+          <w:lang w:val="en-GB"/>
+        </w:rPr>
+        <w:t>daughter,</w:t>
+      </w:r>
       <w:r>
         <w:rPr>
           <w:sz w:val="24"/>
@@ -97,15 +98,13 @@
         </w:rPr>
         <w:t xml:space="preserve">He suffers from hearts </w:t>
       </w:r>
-      <w:proofErr w:type="gramStart"/>
-      <w:r>
-        <w:rPr>
-          <w:sz w:val="24"/>
-          <w:lang w:val="en-GB"/>
-        </w:rPr>
-        <w:t>problems</w:t>
-      </w:r>
-      <w:proofErr w:type="gramEnd"/>
+      <w:r>
+        <w:rPr>
+          <w:sz w:val="24"/>
+          <w:lang w:val="en-GB"/>
+        </w:rPr>
+        <w:t>problems,</w:t>
+      </w:r>
       <w:r>
         <w:rPr>
           <w:sz w:val="24"/>
@@ -113,13 +112,27 @@
         </w:rPr>
         <w:t xml:space="preserve"> so Livia decides to </w:t>
       </w:r>
+      <w:r>
+        <w:rPr>
+          <w:sz w:val="24"/>
+          <w:lang w:val="en-GB"/>
+        </w:rPr>
+        <w:t>enrol</w:t>
+      </w:r>
+      <w:r>
+        <w:rPr>
+          <w:sz w:val="24"/>
+          <w:lang w:val="en-GB"/>
+        </w:rPr>
+        <w:t xml:space="preserve"> him to “</w:t>
+      </w:r>
       <w:proofErr w:type="spellStart"/>
       <w:r>
         <w:rPr>
           <w:sz w:val="24"/>
           <w:lang w:val="en-GB"/>
         </w:rPr>
-        <w:t>enroll</w:t>
+        <w:t>AutomatedSos</w:t>
       </w:r>
       <w:proofErr w:type="spellEnd"/>
       <w:r>
@@ -127,22 +140,6 @@
           <w:sz w:val="24"/>
           <w:lang w:val="en-GB"/>
         </w:rPr>
-        <w:t xml:space="preserve"> him to “</w:t>
-      </w:r>
-      <w:proofErr w:type="spellStart"/>
-      <w:r>
-        <w:rPr>
-          <w:sz w:val="24"/>
-          <w:lang w:val="en-GB"/>
-        </w:rPr>
-        <w:t>AutomatedSos</w:t>
-      </w:r>
-      <w:proofErr w:type="spellEnd"/>
-      <w:r>
-        <w:rPr>
-          <w:sz w:val="24"/>
-          <w:lang w:val="en-GB"/>
-        </w:rPr>
         <w:t>”. T</w:t>
       </w:r>
       <w:r>
@@ -192,7 +189,21 @@
           <w:sz w:val="24"/>
           <w:lang w:val="en-GB"/>
         </w:rPr>
-        <w:t xml:space="preserve"> on the phone of her father and buys him a smart bracelet to</w:t>
+        <w:t xml:space="preserve"> on </w:t>
+      </w:r>
+      <w:r>
+        <w:rPr>
+          <w:sz w:val="24"/>
+          <w:lang w:val="en-GB"/>
+        </w:rPr>
+        <w:t xml:space="preserve">her father’s </w:t>
+      </w:r>
+      <w:r>
+        <w:rPr>
+          <w:sz w:val="24"/>
+          <w:lang w:val="en-GB"/>
+        </w:rPr>
+        <w:t>phone and buys him a smart bracelet to</w:t>
       </w:r>
       <w:r>
         <w:rPr>
@@ -230,15 +241,7 @@
           <w:highlight w:val="yellow"/>
           <w:lang w:val="en-GB"/>
         </w:rPr>
-        <w:t xml:space="preserve"> and s</w:t>
-      </w:r>
-      <w:r>
-        <w:rPr>
-          <w:sz w:val="24"/>
-          <w:highlight w:val="yellow"/>
-          <w:lang w:val="en-GB"/>
-        </w:rPr>
-        <w:t>he indicates, beyond the basics, some details about heart problems that his father has had in the past.</w:t>
+        <w:t xml:space="preserve"> and she indicates, beyond the basics, some details about heart problems that his father has had in the past.</w:t>
       </w:r>
     </w:p>
     <w:p>
@@ -401,7 +404,14 @@
           <w:sz w:val="24"/>
           <w:lang w:val="en-GB"/>
         </w:rPr>
-        <w:t xml:space="preserve">ouse, and then its </w:t>
+        <w:t xml:space="preserve">ouse, and then </w:t>
+      </w:r>
+      <w:r>
+        <w:rPr>
+          <w:sz w:val="24"/>
+          <w:lang w:val="en-GB"/>
+        </w:rPr>
+        <w:t xml:space="preserve">his </w:t>
       </w:r>
       <w:r>
         <w:rPr>
@@ -432,28 +442,19 @@
           <w:lang w:val="en-GB"/>
         </w:rPr>
       </w:pPr>
-      <w:proofErr w:type="gramStart"/>
-      <w:r>
-        <w:rPr>
-          <w:sz w:val="24"/>
-          <w:lang w:val="en-GB"/>
-        </w:rPr>
-        <w:t>So</w:t>
-      </w:r>
-      <w:proofErr w:type="gramEnd"/>
-      <w:r>
-        <w:rPr>
-          <w:sz w:val="24"/>
-          <w:lang w:val="en-GB"/>
-        </w:rPr>
-        <w:t xml:space="preserve"> </w:t>
-      </w:r>
-      <w:r>
-        <w:rPr>
-          <w:sz w:val="24"/>
-          <w:lang w:val="en-GB"/>
-        </w:rPr>
-        <w:t>the system</w:t>
+      <w:r>
+        <w:rPr>
+          <w:sz w:val="24"/>
+          <w:lang w:val="en-GB"/>
+        </w:rPr>
+        <w:t>The</w:t>
+      </w:r>
+      <w:r>
+        <w:rPr>
+          <w:sz w:val="24"/>
+          <w:lang w:val="en-GB"/>
+        </w:rPr>
+        <w:t xml:space="preserve"> system</w:t>
       </w:r>
       <w:r>
         <w:rPr>
@@ -512,7 +513,6 @@
           <w:lang w:val="en-GB"/>
         </w:rPr>
       </w:pPr>
-      <w:proofErr w:type="gramStart"/>
       <w:r>
         <w:rPr>
           <w:sz w:val="24"/>
@@ -525,18 +525,8 @@
           <w:sz w:val="24"/>
           <w:lang w:val="en-GB"/>
         </w:rPr>
-        <w:t xml:space="preserve"> </w:t>
-      </w:r>
-      <w:proofErr w:type="spellStart"/>
-      <w:r>
-        <w:rPr>
-          <w:sz w:val="24"/>
-          <w:lang w:val="en-GB"/>
-        </w:rPr>
-        <w:t>Policlinico</w:t>
-      </w:r>
-      <w:proofErr w:type="spellEnd"/>
-      <w:proofErr w:type="gramEnd"/>
+        <w:t>Policlinic</w:t>
+      </w:r>
       <w:r>
         <w:rPr>
           <w:sz w:val="24"/>
@@ -549,7 +539,21 @@
           <w:sz w:val="24"/>
           <w:lang w:val="en-GB"/>
         </w:rPr>
-        <w:t xml:space="preserve"> responds first to the warning relayed from system and takes charge of the emergency, which is then marked as </w:t>
+        <w:t xml:space="preserve"> responds first to the warning </w:t>
+      </w:r>
+      <w:r>
+        <w:rPr>
+          <w:sz w:val="24"/>
+          <w:lang w:val="en-GB"/>
+        </w:rPr>
+        <w:t xml:space="preserve">transmitted </w:t>
+      </w:r>
+      <w:r>
+        <w:rPr>
+          <w:sz w:val="24"/>
+          <w:lang w:val="en-GB"/>
+        </w:rPr>
+        <w:t xml:space="preserve">from system and takes charge of the emergency, which is then marked as </w:t>
       </w:r>
       <w:r>
         <w:rPr>
@@ -582,6 +586,7 @@
         <w:t>.</w:t>
       </w:r>
     </w:p>
+    <w:bookmarkEnd w:id="1"/>
     <w:p>
       <w:pPr>
         <w:rPr>
@@ -629,6 +634,7 @@
           <w:lang w:val="en-GB"/>
         </w:rPr>
       </w:pPr>
+      <w:bookmarkStart w:id="2" w:name="_Hlk529392219"/>
       <w:r>
         <w:rPr>
           <w:sz w:val="24"/>
@@ -662,22 +668,50 @@
           <w:sz w:val="24"/>
           <w:lang w:val="en-GB"/>
         </w:rPr>
-        <w:t>Data4Help, which helps him keep an eye on his health.</w:t>
-      </w:r>
-    </w:p>
-    <w:p>
-      <w:pPr>
-        <w:rPr>
-          <w:sz w:val="24"/>
-          <w:lang w:val="en-GB"/>
-        </w:rPr>
-      </w:pPr>
-      <w:r>
-        <w:rPr>
-          <w:sz w:val="24"/>
-          <w:lang w:val="en-GB"/>
-        </w:rPr>
-        <w:t xml:space="preserve">One day a friend told him about the service offered by </w:t>
+        <w:t xml:space="preserve">which helps him </w:t>
+      </w:r>
+      <w:r>
+        <w:rPr>
+          <w:sz w:val="24"/>
+          <w:lang w:val="en-GB"/>
+        </w:rPr>
+        <w:t xml:space="preserve">to </w:t>
+      </w:r>
+      <w:r>
+        <w:rPr>
+          <w:sz w:val="24"/>
+          <w:lang w:val="en-GB"/>
+        </w:rPr>
+        <w:t>keep an eye on his health.</w:t>
+      </w:r>
+    </w:p>
+    <w:p>
+      <w:pPr>
+        <w:rPr>
+          <w:sz w:val="24"/>
+          <w:lang w:val="en-GB"/>
+        </w:rPr>
+      </w:pPr>
+      <w:r>
+        <w:rPr>
+          <w:sz w:val="24"/>
+          <w:lang w:val="en-GB"/>
+        </w:rPr>
+        <w:t xml:space="preserve">One day a friend told him about the </w:t>
+      </w:r>
+      <w:r>
+        <w:rPr>
+          <w:sz w:val="24"/>
+          <w:lang w:val="en-GB"/>
+        </w:rPr>
+        <w:t xml:space="preserve">additional </w:t>
+      </w:r>
+      <w:r>
+        <w:rPr>
+          <w:sz w:val="24"/>
+          <w:lang w:val="en-GB"/>
+        </w:rPr>
+        <w:t xml:space="preserve">service offered by </w:t>
       </w:r>
       <w:proofErr w:type="spellStart"/>
       <w:r>
@@ -685,6 +719,132 @@
           <w:sz w:val="24"/>
           <w:lang w:val="en-GB"/>
         </w:rPr>
+        <w:t>TrackMe</w:t>
+      </w:r>
+      <w:proofErr w:type="spellEnd"/>
+      <w:r>
+        <w:rPr>
+          <w:sz w:val="24"/>
+          <w:lang w:val="en-GB"/>
+        </w:rPr>
+        <w:t>,</w:t>
+      </w:r>
+      <w:r>
+        <w:rPr>
+          <w:sz w:val="24"/>
+          <w:lang w:val="en-GB"/>
+        </w:rPr>
+        <w:t xml:space="preserve"> </w:t>
+      </w:r>
+      <w:proofErr w:type="spellStart"/>
+      <w:r>
+        <w:rPr>
+          <w:i/>
+          <w:sz w:val="24"/>
+          <w:lang w:val="en-GB"/>
+        </w:rPr>
+        <w:t>AutomatedSoS</w:t>
+      </w:r>
+      <w:proofErr w:type="spellEnd"/>
+      <w:r>
+        <w:rPr>
+          <w:i/>
+          <w:sz w:val="24"/>
+          <w:lang w:val="en-GB"/>
+        </w:rPr>
+        <w:t>,</w:t>
+      </w:r>
+      <w:r>
+        <w:rPr>
+          <w:i/>
+          <w:sz w:val="24"/>
+          <w:lang w:val="en-GB"/>
+        </w:rPr>
+        <w:t xml:space="preserve"> </w:t>
+      </w:r>
+      <w:r>
+        <w:rPr>
+          <w:sz w:val="24"/>
+          <w:lang w:val="en-GB"/>
+        </w:rPr>
+        <w:t xml:space="preserve">which </w:t>
+      </w:r>
+      <w:r>
+        <w:rPr>
+          <w:sz w:val="24"/>
+          <w:lang w:val="en-GB"/>
+        </w:rPr>
+        <w:t>guarantee</w:t>
+      </w:r>
+      <w:r>
+        <w:rPr>
+          <w:sz w:val="24"/>
+          <w:lang w:val="en-GB"/>
+        </w:rPr>
+        <w:t>s</w:t>
+      </w:r>
+      <w:r>
+        <w:rPr>
+          <w:sz w:val="24"/>
+          <w:lang w:val="en-GB"/>
+        </w:rPr>
+        <w:t xml:space="preserve"> automated assistance, </w:t>
+      </w:r>
+      <w:r>
+        <w:rPr>
+          <w:sz w:val="24"/>
+          <w:lang w:val="en-GB"/>
+        </w:rPr>
+        <w:t>then Derek</w:t>
+      </w:r>
+      <w:r>
+        <w:rPr>
+          <w:sz w:val="24"/>
+          <w:lang w:val="en-GB"/>
+        </w:rPr>
+        <w:t xml:space="preserve">, feeling </w:t>
+      </w:r>
+      <w:r>
+        <w:rPr>
+          <w:sz w:val="24"/>
+          <w:lang w:val="en-GB"/>
+        </w:rPr>
+        <w:t>intrigued</w:t>
+      </w:r>
+      <w:r>
+        <w:rPr>
+          <w:sz w:val="24"/>
+          <w:lang w:val="en-GB"/>
+        </w:rPr>
+        <w:t>,</w:t>
+      </w:r>
+      <w:r>
+        <w:rPr>
+          <w:sz w:val="24"/>
+          <w:lang w:val="en-GB"/>
+        </w:rPr>
+        <w:t xml:space="preserve"> decides to </w:t>
+      </w:r>
+      <w:r>
+        <w:rPr>
+          <w:sz w:val="24"/>
+          <w:lang w:val="en-GB"/>
+        </w:rPr>
+        <w:t>add</w:t>
+      </w:r>
+      <w:r>
+        <w:rPr>
+          <w:sz w:val="24"/>
+          <w:lang w:val="en-GB"/>
+        </w:rPr>
+        <w:t xml:space="preserve"> </w:t>
+      </w:r>
+      <w:proofErr w:type="spellStart"/>
+      <w:r>
+        <w:rPr>
+          <w:sz w:val="24"/>
+          <w:lang w:val="en-GB"/>
+        </w:rPr>
         <w:t>A</w:t>
       </w:r>
       <w:r>
@@ -707,36 +867,340 @@
           <w:sz w:val="24"/>
           <w:lang w:val="en-GB"/>
         </w:rPr>
-        <w:t>,</w:t>
-      </w:r>
-      <w:r>
-        <w:rPr>
-          <w:sz w:val="24"/>
-          <w:lang w:val="en-GB"/>
-        </w:rPr>
-        <w:t xml:space="preserve"> that guarantee automated assistance, </w:t>
-      </w:r>
-      <w:r>
-        <w:rPr>
-          <w:sz w:val="24"/>
-          <w:lang w:val="en-GB"/>
-        </w:rPr>
-        <w:t xml:space="preserve">then Derek intrigued decides to add also </w:t>
-      </w:r>
-      <w:proofErr w:type="spellStart"/>
-      <w:r>
-        <w:rPr>
-          <w:sz w:val="24"/>
-          <w:lang w:val="en-GB"/>
-        </w:rPr>
-        <w:t>A</w:t>
-      </w:r>
-      <w:r>
-        <w:rPr>
-          <w:sz w:val="24"/>
-          <w:lang w:val="en-GB"/>
-        </w:rPr>
-        <w:t>utomatedSo</w:t>
+        <w:t xml:space="preserve"> on his smartwatch. </w:t>
+      </w:r>
+    </w:p>
+    <w:p>
+      <w:pPr>
+        <w:rPr>
+          <w:sz w:val="24"/>
+          <w:lang w:val="en-GB"/>
+        </w:rPr>
+      </w:pPr>
+      <w:r>
+        <w:rPr>
+          <w:sz w:val="24"/>
+          <w:lang w:val="en-GB"/>
+        </w:rPr>
+        <w:t xml:space="preserve">He has already an </w:t>
+      </w:r>
+      <w:r>
+        <w:rPr>
+          <w:sz w:val="24"/>
+          <w:lang w:val="en-GB"/>
+        </w:rPr>
+        <w:t>account,</w:t>
+      </w:r>
+      <w:r>
+        <w:rPr>
+          <w:sz w:val="24"/>
+          <w:lang w:val="en-GB"/>
+        </w:rPr>
+        <w:t xml:space="preserve"> so he has just to add a phone number to contact in case of emergency</w:t>
+      </w:r>
+      <w:r>
+        <w:rPr>
+          <w:sz w:val="24"/>
+          <w:lang w:val="en-GB"/>
+        </w:rPr>
+        <w:t xml:space="preserve">: </w:t>
+      </w:r>
+      <w:r>
+        <w:rPr>
+          <w:sz w:val="24"/>
+          <w:lang w:val="en-GB"/>
+        </w:rPr>
+        <w:t xml:space="preserve">he </w:t>
+      </w:r>
+      <w:r>
+        <w:rPr>
+          <w:sz w:val="24"/>
+          <w:lang w:val="en-GB"/>
+        </w:rPr>
+        <w:t>chooses</w:t>
+      </w:r>
+      <w:r>
+        <w:rPr>
+          <w:sz w:val="24"/>
+          <w:lang w:val="en-GB"/>
+        </w:rPr>
+        <w:t xml:space="preserve"> </w:t>
+      </w:r>
+      <w:r>
+        <w:rPr>
+          <w:sz w:val="24"/>
+          <w:lang w:val="en-GB"/>
+        </w:rPr>
+        <w:t>his wife’s number.</w:t>
+      </w:r>
+    </w:p>
+    <w:p>
+      <w:pPr>
+        <w:rPr>
+          <w:sz w:val="24"/>
+          <w:lang w:val="en-GB"/>
+        </w:rPr>
+      </w:pPr>
+      <w:r>
+        <w:rPr>
+          <w:sz w:val="24"/>
+          <w:lang w:val="en-GB"/>
+        </w:rPr>
+        <w:t>D</w:t>
+      </w:r>
+      <w:r>
+        <w:rPr>
+          <w:sz w:val="24"/>
+          <w:lang w:val="en-GB"/>
+        </w:rPr>
+        <w:t>uring the week</w:t>
+      </w:r>
+      <w:r>
+        <w:rPr>
+          <w:sz w:val="24"/>
+          <w:lang w:val="en-GB"/>
+        </w:rPr>
+        <w:t>-</w:t>
+      </w:r>
+      <w:r>
+        <w:rPr>
+          <w:sz w:val="24"/>
+          <w:lang w:val="en-GB"/>
+        </w:rPr>
+        <w:t>end Derek descends to the cellar to help h</w:t>
+      </w:r>
+      <w:r>
+        <w:rPr>
+          <w:sz w:val="24"/>
+          <w:lang w:val="en-GB"/>
+        </w:rPr>
+        <w:t xml:space="preserve">is </w:t>
+      </w:r>
+      <w:r>
+        <w:rPr>
+          <w:sz w:val="24"/>
+          <w:lang w:val="en-GB"/>
+        </w:rPr>
+        <w:t xml:space="preserve">son to repair </w:t>
+      </w:r>
+      <w:r>
+        <w:rPr>
+          <w:sz w:val="24"/>
+          <w:lang w:val="en-GB"/>
+        </w:rPr>
+        <w:t>his</w:t>
+      </w:r>
+      <w:r>
+        <w:rPr>
+          <w:sz w:val="24"/>
+          <w:lang w:val="en-GB"/>
+        </w:rPr>
+        <w:t xml:space="preserve"> bike </w:t>
+      </w:r>
+      <w:r>
+        <w:rPr>
+          <w:sz w:val="24"/>
+          <w:lang w:val="en-GB"/>
+        </w:rPr>
+        <w:t>forgetting</w:t>
+      </w:r>
+      <w:r>
+        <w:rPr>
+          <w:sz w:val="24"/>
+          <w:lang w:val="en-GB"/>
+        </w:rPr>
+        <w:t xml:space="preserve"> to set </w:t>
+      </w:r>
+      <w:r>
+        <w:rPr>
+          <w:sz w:val="24"/>
+          <w:lang w:val="en-GB"/>
+        </w:rPr>
+        <w:t>the app</w:t>
+      </w:r>
+      <w:r>
+        <w:rPr>
+          <w:sz w:val="24"/>
+          <w:lang w:val="en-GB"/>
+        </w:rPr>
+        <w:t xml:space="preserve"> status manually "off"</w:t>
+      </w:r>
+      <w:r>
+        <w:rPr>
+          <w:sz w:val="24"/>
+          <w:lang w:val="en-GB"/>
+        </w:rPr>
+        <w:t>:</w:t>
+      </w:r>
+      <w:r>
+        <w:rPr>
+          <w:sz w:val="24"/>
+          <w:lang w:val="en-GB"/>
+        </w:rPr>
+        <w:t xml:space="preserve"> </w:t>
+      </w:r>
+      <w:r>
+        <w:rPr>
+          <w:sz w:val="24"/>
+          <w:lang w:val="en-GB"/>
+        </w:rPr>
+        <w:t>unfortunately,</w:t>
+      </w:r>
+      <w:r>
+        <w:rPr>
+          <w:sz w:val="24"/>
+          <w:lang w:val="en-GB"/>
+        </w:rPr>
+        <w:t xml:space="preserve"> </w:t>
+      </w:r>
+      <w:r>
+        <w:rPr>
+          <w:sz w:val="24"/>
+          <w:lang w:val="en-GB"/>
+        </w:rPr>
+        <w:t>the cellar</w:t>
+      </w:r>
+      <w:r>
+        <w:rPr>
+          <w:sz w:val="24"/>
+          <w:lang w:val="en-GB"/>
+        </w:rPr>
+        <w:t xml:space="preserve">, being underground, is not covered by </w:t>
+      </w:r>
+      <w:r>
+        <w:rPr>
+          <w:sz w:val="24"/>
+          <w:lang w:val="en-GB"/>
+        </w:rPr>
+        <w:t xml:space="preserve">their </w:t>
+      </w:r>
+      <w:r>
+        <w:rPr>
+          <w:sz w:val="24"/>
+          <w:lang w:val="en-GB"/>
+        </w:rPr>
+        <w:t>home Wi-Fi network.</w:t>
+      </w:r>
+    </w:p>
+    <w:p>
+      <w:pPr>
+        <w:rPr>
+          <w:sz w:val="24"/>
+          <w:lang w:val="en-GB"/>
+        </w:rPr>
+      </w:pPr>
+      <w:r>
+        <w:rPr>
+          <w:sz w:val="24"/>
+          <w:lang w:val="en-GB"/>
+        </w:rPr>
+        <w:t>The application then fails to send the data every hour and the server, not getting the back-up, sends a message to the emergency number</w:t>
+      </w:r>
+      <w:r>
+        <w:rPr>
+          <w:sz w:val="24"/>
+          <w:lang w:val="en-GB"/>
+        </w:rPr>
+        <w:t xml:space="preserve"> to notify that the application is not working properly. </w:t>
+      </w:r>
+    </w:p>
+    <w:p>
+      <w:pPr>
+        <w:rPr>
+          <w:sz w:val="24"/>
+          <w:lang w:val="en-GB"/>
+        </w:rPr>
+      </w:pPr>
+      <w:r>
+        <w:rPr>
+          <w:sz w:val="24"/>
+          <w:lang w:val="en-GB"/>
+        </w:rPr>
+        <w:t>T</w:t>
+      </w:r>
+      <w:r>
+        <w:rPr>
+          <w:sz w:val="24"/>
+          <w:lang w:val="en-GB"/>
+        </w:rPr>
+        <w:t>he</w:t>
+      </w:r>
+      <w:r>
+        <w:rPr>
+          <w:sz w:val="24"/>
+          <w:lang w:val="en-GB"/>
+        </w:rPr>
+        <w:t xml:space="preserve"> wife of Derek receives the message</w:t>
+      </w:r>
+      <w:r>
+        <w:rPr>
+          <w:sz w:val="24"/>
+          <w:lang w:val="en-GB"/>
+        </w:rPr>
+        <w:t>, so</w:t>
+      </w:r>
+      <w:r>
+        <w:rPr>
+          <w:sz w:val="24"/>
+          <w:lang w:val="en-GB"/>
+        </w:rPr>
+        <w:t xml:space="preserve"> </w:t>
+      </w:r>
+      <w:r>
+        <w:rPr>
+          <w:sz w:val="24"/>
+          <w:lang w:val="en-GB"/>
+        </w:rPr>
+        <w:t>she</w:t>
+      </w:r>
+      <w:r>
+        <w:rPr>
+          <w:sz w:val="24"/>
+          <w:lang w:val="en-GB"/>
+        </w:rPr>
+        <w:t xml:space="preserve"> decides to go to the </w:t>
+      </w:r>
+      <w:r>
+        <w:rPr>
+          <w:sz w:val="24"/>
+          <w:lang w:val="en-GB"/>
+        </w:rPr>
+        <w:t>cellar in order to</w:t>
+      </w:r>
+      <w:r>
+        <w:rPr>
+          <w:sz w:val="24"/>
+          <w:lang w:val="en-GB"/>
+        </w:rPr>
+        <w:t xml:space="preserve"> check </w:t>
+      </w:r>
+      <w:r>
+        <w:rPr>
+          <w:sz w:val="24"/>
+          <w:lang w:val="en-GB"/>
+        </w:rPr>
+        <w:t>out if</w:t>
+      </w:r>
+      <w:r>
+        <w:rPr>
+          <w:sz w:val="24"/>
+          <w:lang w:val="en-GB"/>
+        </w:rPr>
+        <w:t xml:space="preserve"> </w:t>
+      </w:r>
+      <w:r>
+        <w:rPr>
+          <w:sz w:val="24"/>
+          <w:lang w:val="en-GB"/>
+        </w:rPr>
+        <w:t>everything is ok</w:t>
+      </w:r>
+      <w:r>
+        <w:rPr>
+          <w:sz w:val="24"/>
+          <w:lang w:val="en-GB"/>
+        </w:rPr>
+        <w:t xml:space="preserve"> and remember</w:t>
       </w:r>
       <w:r>
         <w:rPr>
@@ -745,224 +1209,12 @@
         </w:rPr>
         <w:t>s</w:t>
       </w:r>
-      <w:proofErr w:type="spellEnd"/>
-      <w:r>
-        <w:rPr>
-          <w:sz w:val="24"/>
-          <w:lang w:val="en-GB"/>
-        </w:rPr>
-        <w:t xml:space="preserve"> on his smartwatch. </w:t>
-      </w:r>
-    </w:p>
-    <w:p>
-      <w:pPr>
-        <w:rPr>
-          <w:sz w:val="24"/>
-          <w:lang w:val="en-GB"/>
-        </w:rPr>
-      </w:pPr>
-      <w:r>
-        <w:rPr>
-          <w:sz w:val="24"/>
-          <w:lang w:val="en-GB"/>
-        </w:rPr>
-        <w:t xml:space="preserve">He has already an </w:t>
-      </w:r>
-      <w:proofErr w:type="gramStart"/>
-      <w:r>
-        <w:rPr>
-          <w:sz w:val="24"/>
-          <w:lang w:val="en-GB"/>
-        </w:rPr>
-        <w:t>account</w:t>
-      </w:r>
-      <w:proofErr w:type="gramEnd"/>
-      <w:r>
-        <w:rPr>
-          <w:sz w:val="24"/>
-          <w:lang w:val="en-GB"/>
-        </w:rPr>
-        <w:t xml:space="preserve"> so he has just to add a phone number to contact in case of emergency and he gives </w:t>
-      </w:r>
-      <w:r>
-        <w:rPr>
-          <w:sz w:val="24"/>
-          <w:lang w:val="en-GB"/>
-        </w:rPr>
-        <w:t>his wife’s number.</w:t>
-      </w:r>
-    </w:p>
-    <w:p>
-      <w:pPr>
-        <w:rPr>
-          <w:sz w:val="24"/>
-          <w:lang w:val="en-GB"/>
-        </w:rPr>
-      </w:pPr>
-      <w:r>
-        <w:rPr>
-          <w:sz w:val="24"/>
-          <w:lang w:val="en-GB"/>
-        </w:rPr>
-        <w:t>D</w:t>
-      </w:r>
-      <w:r>
-        <w:rPr>
-          <w:sz w:val="24"/>
-          <w:lang w:val="en-GB"/>
-        </w:rPr>
-        <w:t>uring the week end Derek descends to the cellar to help h</w:t>
-      </w:r>
-      <w:r>
-        <w:rPr>
-          <w:sz w:val="24"/>
-          <w:lang w:val="en-GB"/>
-        </w:rPr>
-        <w:t xml:space="preserve">is </w:t>
-      </w:r>
-      <w:r>
-        <w:rPr>
-          <w:sz w:val="24"/>
-          <w:lang w:val="en-GB"/>
-        </w:rPr>
-        <w:t xml:space="preserve">son to repair </w:t>
-      </w:r>
-      <w:r>
-        <w:rPr>
-          <w:sz w:val="24"/>
-          <w:lang w:val="en-GB"/>
-        </w:rPr>
-        <w:t>his</w:t>
-      </w:r>
-      <w:r>
-        <w:rPr>
-          <w:sz w:val="24"/>
-          <w:lang w:val="en-GB"/>
-        </w:rPr>
-        <w:t xml:space="preserve"> bike and </w:t>
-      </w:r>
-      <w:r>
-        <w:rPr>
-          <w:sz w:val="24"/>
-          <w:lang w:val="en-GB"/>
-        </w:rPr>
-        <w:t>he</w:t>
-      </w:r>
-      <w:r>
-        <w:rPr>
-          <w:sz w:val="24"/>
-          <w:lang w:val="en-GB"/>
-        </w:rPr>
-        <w:t xml:space="preserve"> forget</w:t>
-      </w:r>
-      <w:r>
-        <w:rPr>
-          <w:sz w:val="24"/>
-          <w:lang w:val="en-GB"/>
-        </w:rPr>
-        <w:t>s</w:t>
-      </w:r>
-      <w:r>
-        <w:rPr>
-          <w:sz w:val="24"/>
-          <w:lang w:val="en-GB"/>
-        </w:rPr>
-        <w:t xml:space="preserve"> to set </w:t>
-      </w:r>
-      <w:r>
-        <w:rPr>
-          <w:sz w:val="24"/>
-          <w:lang w:val="en-GB"/>
-        </w:rPr>
-        <w:t>the app</w:t>
-      </w:r>
-      <w:r>
-        <w:rPr>
-          <w:sz w:val="24"/>
-          <w:lang w:val="en-GB"/>
-        </w:rPr>
-        <w:t xml:space="preserve"> status manually "off"</w:t>
-      </w:r>
-      <w:r>
-        <w:rPr>
-          <w:sz w:val="24"/>
-          <w:lang w:val="en-GB"/>
-        </w:rPr>
-        <w:t>, indeed the cellar</w:t>
-      </w:r>
-      <w:r>
-        <w:rPr>
-          <w:sz w:val="24"/>
-          <w:lang w:val="en-GB"/>
-        </w:rPr>
-        <w:t>, being underground, is not covered by your home Wi-Fi network.</w:t>
-      </w:r>
-    </w:p>
-    <w:p>
-      <w:pPr>
-        <w:rPr>
-          <w:sz w:val="24"/>
-          <w:lang w:val="en-GB"/>
-        </w:rPr>
-      </w:pPr>
-      <w:r>
-        <w:rPr>
-          <w:sz w:val="24"/>
-          <w:lang w:val="en-GB"/>
-        </w:rPr>
-        <w:t>The application then fails to send the data every hour and the server, not getting the back-up, sends a message to the emergency number</w:t>
-      </w:r>
-      <w:r>
-        <w:rPr>
-          <w:sz w:val="24"/>
-          <w:lang w:val="en-GB"/>
-        </w:rPr>
-        <w:t xml:space="preserve"> to notify that the application is not working properly. </w:t>
-      </w:r>
-    </w:p>
-    <w:p>
-      <w:pPr>
-        <w:rPr>
-          <w:sz w:val="24"/>
-          <w:lang w:val="en-GB"/>
-        </w:rPr>
-      </w:pPr>
-      <w:proofErr w:type="gramStart"/>
-      <w:r>
-        <w:rPr>
-          <w:sz w:val="24"/>
-          <w:lang w:val="en-GB"/>
-        </w:rPr>
-        <w:t>So</w:t>
-      </w:r>
-      <w:proofErr w:type="gramEnd"/>
-      <w:r>
-        <w:rPr>
-          <w:sz w:val="24"/>
-          <w:lang w:val="en-GB"/>
-        </w:rPr>
-        <w:t xml:space="preserve"> the</w:t>
-      </w:r>
-      <w:r>
-        <w:rPr>
-          <w:sz w:val="24"/>
-          <w:lang w:val="en-GB"/>
-        </w:rPr>
-        <w:t xml:space="preserve"> wife of Derek receives the message and then decides to go to the </w:t>
-      </w:r>
-      <w:r>
-        <w:rPr>
-          <w:sz w:val="24"/>
-          <w:lang w:val="en-GB"/>
-        </w:rPr>
-        <w:t>cellar in order to</w:t>
-      </w:r>
-      <w:r>
-        <w:rPr>
-          <w:sz w:val="24"/>
-          <w:lang w:val="en-GB"/>
-        </w:rPr>
-        <w:t xml:space="preserve"> check that all is well and remember her husband to </w:t>
+      <w:r>
+        <w:rPr>
+          <w:sz w:val="24"/>
+          <w:lang w:val="en-GB"/>
+        </w:rPr>
+        <w:t xml:space="preserve"> her husband to </w:t>
       </w:r>
       <w:r>
         <w:rPr>
@@ -980,6 +1232,7 @@
         </w:rPr>
       </w:pPr>
     </w:p>
+    <w:bookmarkEnd w:id="2"/>
     <w:p>
       <w:pPr>
         <w:pStyle w:val="Paragrafoelenco"/>
@@ -1008,12 +1261,27 @@
           <w:lang w:val="en-GB"/>
         </w:rPr>
       </w:pPr>
-      <w:r>
-        <w:rPr>
-          <w:sz w:val="24"/>
-          <w:lang w:val="en-GB"/>
-        </w:rPr>
-        <w:t>Anna is an elderly lady who is recently retired.</w:t>
+      <w:bookmarkStart w:id="3" w:name="_Hlk529392237"/>
+      <w:r>
+        <w:rPr>
+          <w:sz w:val="24"/>
+          <w:lang w:val="en-GB"/>
+        </w:rPr>
+        <w:t xml:space="preserve">Anna is an elderly lady who </w:t>
+      </w:r>
+      <w:r>
+        <w:rPr>
+          <w:sz w:val="24"/>
+          <w:lang w:val="en-GB"/>
+        </w:rPr>
+        <w:t>has</w:t>
+      </w:r>
+      <w:r>
+        <w:rPr>
+          <w:sz w:val="24"/>
+          <w:lang w:val="en-GB"/>
+        </w:rPr>
+        <w:t xml:space="preserve"> recently retired.</w:t>
       </w:r>
       <w:r>
         <w:rPr>
@@ -1027,7 +1295,35 @@
           <w:sz w:val="24"/>
           <w:lang w:val="en-GB"/>
         </w:rPr>
-        <w:t xml:space="preserve">Instead, her husband works all day outside the home then brought Anna to register </w:t>
+        <w:t>Instead</w:t>
+      </w:r>
+      <w:r>
+        <w:rPr>
+          <w:sz w:val="24"/>
+          <w:lang w:val="en-GB"/>
+        </w:rPr>
+        <w:t xml:space="preserve"> of retiring too</w:t>
+      </w:r>
+      <w:r>
+        <w:rPr>
+          <w:sz w:val="24"/>
+          <w:lang w:val="en-GB"/>
+        </w:rPr>
+        <w:t xml:space="preserve">, her husband works all day outside home </w:t>
+      </w:r>
+      <w:r>
+        <w:rPr>
+          <w:sz w:val="24"/>
+          <w:lang w:val="en-GB"/>
+        </w:rPr>
+        <w:t>so convinces</w:t>
+      </w:r>
+      <w:r>
+        <w:rPr>
+          <w:sz w:val="24"/>
+          <w:lang w:val="en-GB"/>
+        </w:rPr>
+        <w:t xml:space="preserve"> Anna to register </w:t>
       </w:r>
       <w:r>
         <w:rPr>
@@ -1057,7 +1353,21 @@
           <w:sz w:val="24"/>
           <w:lang w:val="en-GB"/>
         </w:rPr>
-        <w:t xml:space="preserve"> to be quieter when </w:t>
+        <w:t xml:space="preserve"> to be </w:t>
+      </w:r>
+      <w:r>
+        <w:rPr>
+          <w:sz w:val="24"/>
+          <w:lang w:val="en-GB"/>
+        </w:rPr>
+        <w:t>safer</w:t>
+      </w:r>
+      <w:r>
+        <w:rPr>
+          <w:sz w:val="24"/>
+          <w:lang w:val="en-GB"/>
+        </w:rPr>
+        <w:t xml:space="preserve"> when </w:t>
       </w:r>
       <w:r>
         <w:rPr>
@@ -1165,7 +1475,21 @@
           <w:sz w:val="24"/>
           <w:lang w:val="en-GB"/>
         </w:rPr>
-        <w:t xml:space="preserve"> to and indicating the number of the husband as n</w:t>
+        <w:t xml:space="preserve"> and indicat</w:t>
+      </w:r>
+      <w:r>
+        <w:rPr>
+          <w:sz w:val="24"/>
+          <w:lang w:val="en-GB"/>
+        </w:rPr>
+        <w:t>es her husband’s number</w:t>
+      </w:r>
+      <w:r>
+        <w:rPr>
+          <w:sz w:val="24"/>
+          <w:lang w:val="en-GB"/>
+        </w:rPr>
+        <w:t xml:space="preserve"> as n</w:t>
       </w:r>
       <w:r>
         <w:rPr>
@@ -1174,15 +1498,13 @@
         </w:rPr>
         <w:t xml:space="preserve">umber of </w:t>
       </w:r>
-      <w:proofErr w:type="gramStart"/>
-      <w:r>
-        <w:rPr>
-          <w:sz w:val="24"/>
-          <w:lang w:val="en-GB"/>
-        </w:rPr>
-        <w:t>emergency</w:t>
-      </w:r>
-      <w:proofErr w:type="gramEnd"/>
+      <w:r>
+        <w:rPr>
+          <w:sz w:val="24"/>
+          <w:lang w:val="en-GB"/>
+        </w:rPr>
+        <w:t>emergencies</w:t>
+      </w:r>
       <w:r>
         <w:rPr>
           <w:sz w:val="24"/>
@@ -1203,22 +1525,7 @@
           <w:sz w:val="24"/>
           <w:lang w:val="en-GB"/>
         </w:rPr>
-        <w:t>She wears the smartwatch everyday while her husband is out and recharge it when he is at home.</w:t>
-      </w:r>
-    </w:p>
-    <w:p>
-      <w:pPr>
-        <w:rPr>
-          <w:sz w:val="24"/>
-          <w:lang w:val="en-GB"/>
-        </w:rPr>
-      </w:pPr>
-      <w:r>
-        <w:rPr>
-          <w:sz w:val="24"/>
-          <w:lang w:val="en-GB"/>
-        </w:rPr>
-        <w:t>Since wearing the watch every day</w:t>
+        <w:t>She wears the smartwatch every</w:t>
       </w:r>
       <w:r>
         <w:rPr>
@@ -1232,7 +1539,99 @@
           <w:sz w:val="24"/>
           <w:lang w:val="en-GB"/>
         </w:rPr>
-        <w:t xml:space="preserve">one day you forget to take it off before you get into the bath and bathe completely, </w:t>
+        <w:t>day wh</w:t>
+      </w:r>
+      <w:r>
+        <w:rPr>
+          <w:sz w:val="24"/>
+          <w:lang w:val="en-GB"/>
+        </w:rPr>
+        <w:t>en</w:t>
+      </w:r>
+      <w:r>
+        <w:rPr>
+          <w:sz w:val="24"/>
+          <w:lang w:val="en-GB"/>
+        </w:rPr>
+        <w:t xml:space="preserve"> her husband is out and recharge it when he is at home.</w:t>
+      </w:r>
+    </w:p>
+    <w:p>
+      <w:pPr>
+        <w:rPr>
+          <w:sz w:val="24"/>
+          <w:lang w:val="en-GB"/>
+        </w:rPr>
+      </w:pPr>
+      <w:r>
+        <w:rPr>
+          <w:sz w:val="24"/>
+          <w:lang w:val="en-GB"/>
+        </w:rPr>
+        <w:t>O</w:t>
+      </w:r>
+      <w:r>
+        <w:rPr>
+          <w:sz w:val="24"/>
+          <w:lang w:val="en-GB"/>
+        </w:rPr>
+        <w:t xml:space="preserve">ne day </w:t>
+      </w:r>
+      <w:r>
+        <w:rPr>
+          <w:sz w:val="24"/>
+          <w:lang w:val="en-GB"/>
+        </w:rPr>
+        <w:t>she</w:t>
+      </w:r>
+      <w:r>
+        <w:rPr>
+          <w:sz w:val="24"/>
+          <w:lang w:val="en-GB"/>
+        </w:rPr>
+        <w:t xml:space="preserve"> forget</w:t>
+      </w:r>
+      <w:r>
+        <w:rPr>
+          <w:sz w:val="24"/>
+          <w:lang w:val="en-GB"/>
+        </w:rPr>
+        <w:t>s</w:t>
+      </w:r>
+      <w:r>
+        <w:rPr>
+          <w:sz w:val="24"/>
+          <w:lang w:val="en-GB"/>
+        </w:rPr>
+        <w:t xml:space="preserve"> to take it off before </w:t>
+      </w:r>
+      <w:r>
+        <w:rPr>
+          <w:sz w:val="24"/>
+          <w:lang w:val="en-GB"/>
+        </w:rPr>
+        <w:t xml:space="preserve">getting </w:t>
+      </w:r>
+      <w:r>
+        <w:rPr>
+          <w:sz w:val="24"/>
+          <w:lang w:val="en-GB"/>
+        </w:rPr>
+        <w:t>into the bath</w:t>
+      </w:r>
+      <w:r>
+        <w:rPr>
+          <w:sz w:val="24"/>
+          <w:lang w:val="en-GB"/>
+        </w:rPr>
+        <w:t>: a bit of water enters the smartwatch</w:t>
+      </w:r>
+      <w:r>
+        <w:rPr>
+          <w:sz w:val="24"/>
+          <w:lang w:val="en-GB"/>
+        </w:rPr>
+        <w:t xml:space="preserve">, </w:t>
       </w:r>
       <w:r>
         <w:rPr>
@@ -1241,28 +1640,26 @@
         </w:rPr>
         <w:t xml:space="preserve">causing a sensor breakdown. </w:t>
       </w:r>
-      <w:proofErr w:type="gramStart"/>
-      <w:r>
-        <w:rPr>
-          <w:sz w:val="24"/>
-          <w:lang w:val="en-GB"/>
-        </w:rPr>
-        <w:t>Indeed</w:t>
-      </w:r>
-      <w:proofErr w:type="gramEnd"/>
-      <w:r>
-        <w:rPr>
-          <w:sz w:val="24"/>
-          <w:lang w:val="en-GB"/>
-        </w:rPr>
-        <w:t xml:space="preserve"> </w:t>
-      </w:r>
-      <w:r>
-        <w:rPr>
-          <w:sz w:val="24"/>
-          <w:lang w:val="en-GB"/>
-        </w:rPr>
-        <w:t xml:space="preserve">the sensor is not able to </w:t>
+      <w:r>
+        <w:rPr>
+          <w:sz w:val="24"/>
+          <w:lang w:val="en-GB"/>
+        </w:rPr>
+        <w:t>the sensor is no</w:t>
+      </w:r>
+      <w:r>
+        <w:rPr>
+          <w:sz w:val="24"/>
+          <w:lang w:val="en-GB"/>
+        </w:rPr>
+        <w:t xml:space="preserve"> more </w:t>
+      </w:r>
+      <w:r>
+        <w:rPr>
+          <w:sz w:val="24"/>
+          <w:lang w:val="en-GB"/>
+        </w:rPr>
+        <w:t xml:space="preserve">able to </w:t>
       </w:r>
       <w:r>
         <w:rPr>
@@ -1276,7 +1673,7 @@
           <w:sz w:val="24"/>
           <w:lang w:val="en-GB"/>
         </w:rPr>
-        <w:t xml:space="preserve"> the data correctly</w:t>
+        <w:t xml:space="preserve"> data correctly</w:t>
       </w:r>
       <w:r>
         <w:rPr>
@@ -1307,15 +1704,13 @@
         </w:rPr>
         <w:t xml:space="preserve">1 </w:t>
       </w:r>
-      <w:proofErr w:type="spellStart"/>
-      <w:r>
-        <w:rPr>
-          <w:sz w:val="24"/>
-          <w:lang w:val="en-GB"/>
-        </w:rPr>
-        <w:t>mintues</w:t>
-      </w:r>
-      <w:proofErr w:type="spellEnd"/>
+      <w:r>
+        <w:rPr>
+          <w:sz w:val="24"/>
+          <w:lang w:val="en-GB"/>
+        </w:rPr>
+        <w:t>minute</w:t>
+      </w:r>
       <w:r>
         <w:rPr>
           <w:sz w:val="24"/>
@@ -1328,14 +1723,7 @@
           <w:sz w:val="24"/>
           <w:lang w:val="en-GB"/>
         </w:rPr>
-        <w:t>her health status</w:t>
-      </w:r>
-      <w:r>
-        <w:rPr>
-          <w:sz w:val="24"/>
-          <w:lang w:val="en-GB"/>
-        </w:rPr>
-        <w:t xml:space="preserve">. </w:t>
+        <w:t xml:space="preserve">her health status. </w:t>
       </w:r>
     </w:p>
     <w:p>
@@ -1420,17 +1808,22 @@
           <w:sz w:val="24"/>
           <w:lang w:val="en-GB"/>
         </w:rPr>
+        <w:t>ing</w:t>
+      </w:r>
+      <w:r>
+        <w:rPr>
+          <w:sz w:val="24"/>
+          <w:lang w:val="en-GB"/>
+        </w:rPr>
         <w:t xml:space="preserve">, without alerting the number of </w:t>
       </w:r>
-      <w:proofErr w:type="gramStart"/>
-      <w:r>
-        <w:rPr>
-          <w:sz w:val="24"/>
-          <w:lang w:val="en-GB"/>
-        </w:rPr>
-        <w:t>emergency</w:t>
-      </w:r>
-      <w:proofErr w:type="gramEnd"/>
+      <w:r>
+        <w:rPr>
+          <w:sz w:val="24"/>
+          <w:lang w:val="en-GB"/>
+        </w:rPr>
+        <w:t>emergencies</w:t>
+      </w:r>
       <w:r>
         <w:rPr>
           <w:sz w:val="24"/>
@@ -1439,6 +1832,7 @@
         <w:t>.</w:t>
       </w:r>
     </w:p>
+    <w:bookmarkEnd w:id="3"/>
     <w:p>
       <w:pPr>
         <w:rPr>
@@ -1479,6 +1873,253 @@
     </w:p>
     <w:p>
       <w:pPr>
+        <w:pStyle w:val="Paragrafoelenco"/>
+        <w:rPr>
+          <w:sz w:val="24"/>
+          <w:lang w:val="en-GB"/>
+        </w:rPr>
+      </w:pPr>
+      <w:bookmarkStart w:id="4" w:name="_Hlk529394245"/>
+      <w:r>
+        <w:rPr>
+          <w:sz w:val="24"/>
+          <w:lang w:val="en-GB"/>
+        </w:rPr>
+        <w:t xml:space="preserve">The </w:t>
+      </w:r>
+      <w:r>
+        <w:rPr>
+          <w:sz w:val="24"/>
+          <w:lang w:val="en-GB"/>
+        </w:rPr>
+        <w:t>Saint Francis Medical</w:t>
+      </w:r>
+      <w:r>
+        <w:rPr>
+          <w:sz w:val="24"/>
+          <w:lang w:val="en-GB"/>
+        </w:rPr>
+        <w:t xml:space="preserve"> </w:t>
+      </w:r>
+      <w:r>
+        <w:rPr>
+          <w:sz w:val="24"/>
+          <w:lang w:val="en-GB"/>
+        </w:rPr>
+        <w:t>C</w:t>
+      </w:r>
+      <w:r>
+        <w:rPr>
+          <w:sz w:val="24"/>
+          <w:lang w:val="en-GB"/>
+        </w:rPr>
+        <w:t>linic would like to open a new geriatric ward then turns to external consultants to figure out if it is convenient, or to understand how many people</w:t>
+      </w:r>
+      <w:r>
+        <w:rPr>
+          <w:sz w:val="24"/>
+          <w:lang w:val="en-GB"/>
+        </w:rPr>
+        <w:t xml:space="preserve"> they</w:t>
+      </w:r>
+      <w:r>
+        <w:rPr>
+          <w:sz w:val="24"/>
+          <w:lang w:val="en-GB"/>
+        </w:rPr>
+        <w:t xml:space="preserve"> might have.</w:t>
+      </w:r>
+    </w:p>
+    <w:p>
+      <w:pPr>
+        <w:pStyle w:val="Paragrafoelenco"/>
+        <w:rPr>
+          <w:sz w:val="24"/>
+          <w:lang w:val="en-GB"/>
+        </w:rPr>
+      </w:pPr>
+      <w:r>
+        <w:rPr>
+          <w:sz w:val="24"/>
+          <w:lang w:val="en-GB"/>
+        </w:rPr>
+        <w:t>Therefore,</w:t>
+      </w:r>
+      <w:r>
+        <w:rPr>
+          <w:sz w:val="24"/>
+          <w:lang w:val="en-GB"/>
+        </w:rPr>
+        <w:t xml:space="preserve"> the consultants decide to register to Data4Help to collect some prediction data concerning the population living near the clinic.</w:t>
+      </w:r>
+    </w:p>
+    <w:p>
+      <w:pPr>
+        <w:pStyle w:val="Paragrafoelenco"/>
+        <w:rPr>
+          <w:sz w:val="24"/>
+          <w:lang w:val="en-GB"/>
+        </w:rPr>
+      </w:pPr>
+      <w:r>
+        <w:rPr>
+          <w:sz w:val="24"/>
+          <w:lang w:val="en-GB"/>
+        </w:rPr>
+        <w:t xml:space="preserve">After registering with the mail at the company, they begin to gather information. </w:t>
+      </w:r>
+    </w:p>
+    <w:p>
+      <w:pPr>
+        <w:pStyle w:val="Paragrafoelenco"/>
+        <w:rPr>
+          <w:sz w:val="24"/>
+          <w:lang w:val="en-GB"/>
+        </w:rPr>
+      </w:pPr>
+      <w:r>
+        <w:rPr>
+          <w:sz w:val="24"/>
+          <w:lang w:val="en-GB"/>
+        </w:rPr>
+        <w:t>First, ask the average press</w:t>
+      </w:r>
+      <w:r>
+        <w:rPr>
+          <w:sz w:val="24"/>
+          <w:lang w:val="en-GB"/>
+        </w:rPr>
+        <w:t>ion</w:t>
+      </w:r>
+      <w:r>
+        <w:rPr>
+          <w:sz w:val="24"/>
+          <w:lang w:val="en-GB"/>
+        </w:rPr>
+        <w:t xml:space="preserve"> and heart rates of people between 70 and 90 years living within a radius of 20 km from the clinic. the application has the data of more than 1500 people, and then accepts the request by providing the medi</w:t>
+      </w:r>
+      <w:r>
+        <w:rPr>
+          <w:sz w:val="24"/>
+          <w:lang w:val="en-GB"/>
+        </w:rPr>
+        <w:t>a</w:t>
+      </w:r>
+      <w:r>
+        <w:rPr>
+          <w:sz w:val="24"/>
+          <w:lang w:val="en-GB"/>
+        </w:rPr>
+        <w:t xml:space="preserve"> required by company, giving both the numerical data </w:t>
+      </w:r>
+      <w:r>
+        <w:rPr>
+          <w:sz w:val="24"/>
+          <w:lang w:val="en-GB"/>
+        </w:rPr>
+        <w:t>that some</w:t>
+      </w:r>
+      <w:r>
+        <w:rPr>
+          <w:sz w:val="24"/>
+          <w:lang w:val="en-GB"/>
+        </w:rPr>
+        <w:t xml:space="preserve"> graphs that make it more </w:t>
+      </w:r>
+      <w:r>
+        <w:rPr>
+          <w:sz w:val="24"/>
+          <w:lang w:val="en-GB"/>
+        </w:rPr>
+        <w:t>understandable</w:t>
+      </w:r>
+      <w:r>
+        <w:rPr>
+          <w:sz w:val="24"/>
+          <w:lang w:val="en-GB"/>
+        </w:rPr>
+        <w:t>.</w:t>
+      </w:r>
+    </w:p>
+    <w:p>
+      <w:pPr>
+        <w:pStyle w:val="Paragrafoelenco"/>
+        <w:rPr>
+          <w:sz w:val="24"/>
+          <w:lang w:val="en-GB"/>
+        </w:rPr>
+      </w:pPr>
+      <w:r>
+        <w:rPr>
+          <w:sz w:val="24"/>
+          <w:lang w:val="en-GB"/>
+        </w:rPr>
+        <w:t xml:space="preserve">Then the company asks the number of falls recorded in the last year </w:t>
+      </w:r>
+      <w:r>
+        <w:rPr>
+          <w:sz w:val="24"/>
+          <w:lang w:val="en-GB"/>
+        </w:rPr>
+        <w:t>regarding</w:t>
+      </w:r>
+      <w:r>
+        <w:rPr>
+          <w:sz w:val="24"/>
+          <w:lang w:val="en-GB"/>
+        </w:rPr>
+        <w:t xml:space="preserve"> persons over 60 years, always within 20 km from the clinic. Again, having been recorded more than 2000 falls </w:t>
+      </w:r>
+      <w:proofErr w:type="gramStart"/>
+      <w:r>
+        <w:rPr>
+          <w:sz w:val="24"/>
+          <w:lang w:val="en-GB"/>
+        </w:rPr>
+        <w:t>more or less serious</w:t>
+      </w:r>
+      <w:proofErr w:type="gramEnd"/>
+      <w:r>
+        <w:rPr>
+          <w:sz w:val="24"/>
+          <w:lang w:val="en-GB"/>
+        </w:rPr>
+        <w:t>, the data is anonymized and is provided by the system.</w:t>
+      </w:r>
+    </w:p>
+    <w:p>
+      <w:pPr>
+        <w:pStyle w:val="Paragrafoelenco"/>
+        <w:rPr>
+          <w:sz w:val="24"/>
+          <w:lang w:val="en-GB"/>
+        </w:rPr>
+      </w:pPr>
+      <w:r>
+        <w:rPr>
+          <w:sz w:val="24"/>
+          <w:lang w:val="en-GB"/>
+        </w:rPr>
+        <w:t>The company requires then the number of people who have heart problems in their medical history but who live within a radius of 8 km from the clinic, but this time being that only a small number of users meet</w:t>
+      </w:r>
+      <w:r>
+        <w:rPr>
+          <w:sz w:val="24"/>
+          <w:lang w:val="en-GB"/>
+        </w:rPr>
+        <w:t>s</w:t>
+      </w:r>
+      <w:r>
+        <w:rPr>
+          <w:sz w:val="24"/>
+          <w:lang w:val="en-GB"/>
+        </w:rPr>
+        <w:t xml:space="preserve"> these criteria, the request is rejected by the system.</w:t>
+      </w:r>
+    </w:p>
+    <w:bookmarkEnd w:id="4"/>
+    <w:p>
+      <w:pPr>
         <w:rPr>
           <w:b/>
           <w:sz w:val="24"/>
@@ -1523,68 +2164,55 @@
           <w:lang w:val="en-GB"/>
         </w:rPr>
       </w:pPr>
-      <w:r>
-        <w:rPr>
-          <w:sz w:val="24"/>
-          <w:lang w:val="en-GB"/>
-        </w:rPr>
-        <w:t>T</w:t>
-      </w:r>
-      <w:r>
-        <w:rPr>
-          <w:sz w:val="24"/>
-          <w:lang w:val="en-GB"/>
-        </w:rPr>
-        <w:t>he municipal administration of N</w:t>
-      </w:r>
-      <w:r>
-        <w:rPr>
-          <w:sz w:val="24"/>
-          <w:lang w:val="en-GB"/>
-        </w:rPr>
-        <w:t xml:space="preserve">ovate Milanese </w:t>
-      </w:r>
-      <w:r>
-        <w:rPr>
-          <w:sz w:val="24"/>
-          <w:lang w:val="en-GB"/>
-        </w:rPr>
-        <w:t>occurred to Dat</w:t>
-      </w:r>
-      <w:r>
-        <w:rPr>
-          <w:sz w:val="24"/>
-          <w:lang w:val="en-GB"/>
-        </w:rPr>
-        <w:t xml:space="preserve">a4Help </w:t>
-      </w:r>
-      <w:r>
-        <w:rPr>
-          <w:sz w:val="24"/>
-          <w:lang w:val="en-GB"/>
-        </w:rPr>
-        <w:t xml:space="preserve">before the last election by finding </w:t>
-      </w:r>
-      <w:r>
-        <w:rPr>
-          <w:sz w:val="24"/>
-          <w:lang w:val="en-GB"/>
-        </w:rPr>
-        <w:t xml:space="preserve">very </w:t>
-      </w:r>
-      <w:r>
-        <w:rPr>
-          <w:sz w:val="24"/>
-          <w:lang w:val="en-GB"/>
-        </w:rPr>
-        <w:t>useful and interesting some data to get an idea on</w:t>
-      </w:r>
-      <w:r>
-        <w:rPr>
-          <w:sz w:val="24"/>
-          <w:lang w:val="en-GB"/>
-        </w:rPr>
-        <w:t xml:space="preserve"> health of </w:t>
+      <w:bookmarkStart w:id="5" w:name="_Hlk529396294"/>
+      <w:r>
+        <w:rPr>
+          <w:sz w:val="24"/>
+          <w:lang w:val="en-GB"/>
+        </w:rPr>
+        <w:t xml:space="preserve">The municipal administration of Novate Milanese </w:t>
+      </w:r>
+      <w:r>
+        <w:rPr>
+          <w:sz w:val="24"/>
+          <w:lang w:val="en-GB"/>
+        </w:rPr>
+        <w:t>had a very positive impression about</w:t>
+      </w:r>
+      <w:r>
+        <w:rPr>
+          <w:sz w:val="24"/>
+          <w:lang w:val="en-GB"/>
+        </w:rPr>
+        <w:t xml:space="preserve"> Data4Help before the last election</w:t>
+      </w:r>
+      <w:r>
+        <w:rPr>
+          <w:sz w:val="24"/>
+          <w:lang w:val="en-GB"/>
+        </w:rPr>
+        <w:t xml:space="preserve">s, </w:t>
+      </w:r>
+      <w:r>
+        <w:rPr>
+          <w:sz w:val="24"/>
+          <w:lang w:val="en-GB"/>
+        </w:rPr>
+        <w:t>finding</w:t>
+      </w:r>
+      <w:r>
+        <w:rPr>
+          <w:sz w:val="24"/>
+          <w:lang w:val="en-GB"/>
+        </w:rPr>
+        <w:t xml:space="preserve"> </w:t>
+      </w:r>
+      <w:r>
+        <w:rPr>
+          <w:sz w:val="24"/>
+          <w:lang w:val="en-GB"/>
+        </w:rPr>
+        <w:t xml:space="preserve">some data very useful and interesting to get an idea on health of </w:t>
       </w:r>
       <w:proofErr w:type="spellStart"/>
       <w:r>
@@ -1616,7 +2244,15 @@
           <w:sz w:val="24"/>
           <w:lang w:val="en-GB"/>
         </w:rPr>
-        <w:t>In particular, it</w:t>
+        <w:lastRenderedPageBreak/>
+        <w:t xml:space="preserve">In particular, </w:t>
+      </w:r>
+      <w:r>
+        <w:rPr>
+          <w:sz w:val="24"/>
+          <w:lang w:val="en-GB"/>
+        </w:rPr>
+        <w:t>they</w:t>
       </w:r>
       <w:proofErr w:type="gramEnd"/>
       <w:r>
@@ -1624,7 +2260,521 @@
           <w:sz w:val="24"/>
           <w:lang w:val="en-GB"/>
         </w:rPr>
-        <w:t xml:space="preserve"> used the data provided by the application to propose some prevention programs or help for some diseases</w:t>
+        <w:t xml:space="preserve"> used the data provided by the application to propose some prevention programs or help for some diseases.</w:t>
+      </w:r>
+    </w:p>
+    <w:p>
+      <w:pPr>
+        <w:rPr>
+          <w:sz w:val="24"/>
+          <w:lang w:val="en-GB"/>
+        </w:rPr>
+      </w:pPr>
+      <w:r>
+        <w:rPr>
+          <w:sz w:val="24"/>
+          <w:lang w:val="en-GB"/>
+        </w:rPr>
+        <w:t>This year the</w:t>
+      </w:r>
+      <w:r>
+        <w:rPr>
+          <w:sz w:val="24"/>
+          <w:lang w:val="en-GB"/>
+        </w:rPr>
+        <w:t xml:space="preserve"> E</w:t>
+      </w:r>
+      <w:r>
+        <w:rPr>
+          <w:sz w:val="24"/>
+          <w:lang w:val="en-GB"/>
+        </w:rPr>
+        <w:t>ducation Commissioner w</w:t>
+      </w:r>
+      <w:r>
+        <w:rPr>
+          <w:sz w:val="24"/>
+          <w:lang w:val="en-GB"/>
+        </w:rPr>
+        <w:t>ants to</w:t>
+      </w:r>
+      <w:r>
+        <w:rPr>
+          <w:sz w:val="24"/>
+          <w:lang w:val="en-GB"/>
+        </w:rPr>
+        <w:t xml:space="preserve"> allocate funds for a smoking-prevention program in </w:t>
+      </w:r>
+      <w:r>
+        <w:rPr>
+          <w:sz w:val="24"/>
+          <w:lang w:val="en-GB"/>
+        </w:rPr>
+        <w:t xml:space="preserve">all the </w:t>
+      </w:r>
+      <w:r>
+        <w:rPr>
+          <w:sz w:val="24"/>
+          <w:lang w:val="en-GB"/>
+        </w:rPr>
+        <w:t xml:space="preserve">schools of the municipality, because he </w:t>
+      </w:r>
+      <w:r>
+        <w:rPr>
+          <w:sz w:val="24"/>
+          <w:lang w:val="en-GB"/>
+        </w:rPr>
+        <w:t>is afraid</w:t>
+      </w:r>
+      <w:r>
+        <w:rPr>
+          <w:sz w:val="24"/>
+          <w:lang w:val="en-GB"/>
+        </w:rPr>
+        <w:t xml:space="preserve"> that more and more kids start smoking during high school.</w:t>
+      </w:r>
+      <w:r>
+        <w:rPr>
+          <w:sz w:val="24"/>
+          <w:lang w:val="en-GB"/>
+        </w:rPr>
+        <w:t xml:space="preserve"> </w:t>
+      </w:r>
+      <w:proofErr w:type="gramStart"/>
+      <w:r>
+        <w:rPr>
+          <w:sz w:val="24"/>
+          <w:lang w:val="en-GB"/>
+        </w:rPr>
+        <w:t>Due to the fact that</w:t>
+      </w:r>
+      <w:proofErr w:type="gramEnd"/>
+      <w:r>
+        <w:rPr>
+          <w:sz w:val="24"/>
+          <w:lang w:val="en-GB"/>
+        </w:rPr>
+        <w:t xml:space="preserve"> there </w:t>
+      </w:r>
+      <w:r>
+        <w:rPr>
+          <w:sz w:val="24"/>
+          <w:lang w:val="en-GB"/>
+        </w:rPr>
+        <w:t>is</w:t>
+      </w:r>
+      <w:r>
+        <w:rPr>
+          <w:sz w:val="24"/>
+          <w:lang w:val="en-GB"/>
+        </w:rPr>
+        <w:t xml:space="preserve"> not enough money for all projects, and there is no clear evidence of a real increase of smokers between teenagers, his idea is abandoned.</w:t>
+      </w:r>
+    </w:p>
+    <w:p>
+      <w:pPr>
+        <w:rPr>
+          <w:sz w:val="24"/>
+          <w:lang w:val="en-GB"/>
+        </w:rPr>
+      </w:pPr>
+      <w:r>
+        <w:rPr>
+          <w:sz w:val="24"/>
+          <w:lang w:val="en-GB"/>
+        </w:rPr>
+        <w:t>Nonetheless,</w:t>
+      </w:r>
+      <w:r>
+        <w:rPr>
+          <w:sz w:val="24"/>
+          <w:lang w:val="en-GB"/>
+        </w:rPr>
+        <w:t xml:space="preserve"> he decides to take advantage of Data4Help and indicates as “favourite quer</w:t>
+      </w:r>
+      <w:r>
+        <w:rPr>
+          <w:sz w:val="24"/>
+          <w:lang w:val="en-GB"/>
+        </w:rPr>
+        <w:t>y</w:t>
+      </w:r>
+      <w:r>
+        <w:rPr>
+          <w:sz w:val="24"/>
+          <w:lang w:val="en-GB"/>
+        </w:rPr>
+        <w:t xml:space="preserve">” data on blood saturation of teenagers between 14 the 18 years. </w:t>
+      </w:r>
+    </w:p>
+    <w:p>
+      <w:pPr>
+        <w:rPr>
+          <w:sz w:val="24"/>
+          <w:lang w:val="en-GB"/>
+        </w:rPr>
+      </w:pPr>
+      <w:r>
+        <w:rPr>
+          <w:sz w:val="24"/>
+          <w:lang w:val="en-GB"/>
+        </w:rPr>
+        <w:t xml:space="preserve">After </w:t>
+      </w:r>
+      <w:r>
+        <w:rPr>
+          <w:sz w:val="24"/>
+          <w:lang w:val="en-GB"/>
+        </w:rPr>
+        <w:t>1 year</w:t>
+      </w:r>
+      <w:r>
+        <w:rPr>
+          <w:sz w:val="24"/>
+          <w:lang w:val="en-GB"/>
+        </w:rPr>
+        <w:t xml:space="preserve"> the system notifies that the data regarding the “favourite quer</w:t>
+      </w:r>
+      <w:r>
+        <w:rPr>
+          <w:sz w:val="24"/>
+          <w:lang w:val="en-GB"/>
+        </w:rPr>
+        <w:t>ies</w:t>
+      </w:r>
+      <w:r>
+        <w:rPr>
+          <w:sz w:val="24"/>
+          <w:lang w:val="en-GB"/>
+        </w:rPr>
+        <w:t xml:space="preserve">” have changed. </w:t>
+      </w:r>
+      <w:r>
+        <w:rPr>
+          <w:sz w:val="24"/>
+          <w:lang w:val="en-GB"/>
+        </w:rPr>
+        <w:t>Therefore,</w:t>
+      </w:r>
+      <w:r>
+        <w:rPr>
+          <w:sz w:val="24"/>
+          <w:lang w:val="en-GB"/>
+        </w:rPr>
+        <w:t xml:space="preserve"> </w:t>
+      </w:r>
+      <w:r>
+        <w:rPr>
+          <w:sz w:val="24"/>
+          <w:lang w:val="en-GB"/>
+        </w:rPr>
+        <w:t>he requires</w:t>
+      </w:r>
+      <w:r>
+        <w:rPr>
+          <w:sz w:val="24"/>
+          <w:lang w:val="en-GB"/>
+        </w:rPr>
+        <w:t xml:space="preserve"> new data that indicate a </w:t>
+      </w:r>
+      <w:r>
+        <w:rPr>
+          <w:sz w:val="24"/>
+          <w:lang w:val="en-GB"/>
+        </w:rPr>
+        <w:t>de</w:t>
+      </w:r>
+      <w:r>
+        <w:rPr>
+          <w:sz w:val="24"/>
+          <w:lang w:val="en-GB"/>
+        </w:rPr>
+        <w:t>crease in</w:t>
+      </w:r>
+      <w:r>
+        <w:rPr>
+          <w:sz w:val="24"/>
+          <w:lang w:val="en-GB"/>
+        </w:rPr>
+        <w:t xml:space="preserve"> blood saturation of that group of patients specified by the query.</w:t>
+      </w:r>
+      <w:r>
+        <w:rPr>
+          <w:sz w:val="24"/>
+          <w:lang w:val="en-GB"/>
+        </w:rPr>
+        <w:t xml:space="preserve"> </w:t>
+      </w:r>
+      <w:r>
+        <w:rPr>
+          <w:sz w:val="24"/>
+          <w:lang w:val="en-GB"/>
+        </w:rPr>
+        <w:t>Consequently, he</w:t>
+      </w:r>
+      <w:r>
+        <w:rPr>
+          <w:sz w:val="24"/>
+          <w:lang w:val="en-GB"/>
+        </w:rPr>
+        <w:t xml:space="preserve"> concludes that his fears were right.</w:t>
+      </w:r>
+    </w:p>
+    <w:p>
+      <w:pPr>
+        <w:rPr>
+          <w:sz w:val="24"/>
+          <w:lang w:val="en-GB"/>
+        </w:rPr>
+      </w:pPr>
+      <w:r>
+        <w:rPr>
+          <w:sz w:val="24"/>
+          <w:lang w:val="en-GB"/>
+        </w:rPr>
+        <w:t xml:space="preserve">After other 3 months the system notifies a further update in the data collected, so the </w:t>
+      </w:r>
+      <w:r>
+        <w:rPr>
+          <w:sz w:val="24"/>
+          <w:lang w:val="en-GB"/>
+        </w:rPr>
+        <w:t>Commissioner</w:t>
+      </w:r>
+      <w:r>
+        <w:rPr>
+          <w:sz w:val="24"/>
+          <w:lang w:val="en-GB"/>
+        </w:rPr>
+        <w:t xml:space="preserve"> makes a new request of data and the result confirms the trend shown by the last request.</w:t>
+      </w:r>
+    </w:p>
+    <w:p>
+      <w:pPr>
+        <w:rPr>
+          <w:sz w:val="24"/>
+          <w:lang w:val="en-GB"/>
+        </w:rPr>
+      </w:pPr>
+      <w:r>
+        <w:rPr>
+          <w:sz w:val="24"/>
+          <w:lang w:val="en-GB"/>
+        </w:rPr>
+        <w:t>Thanks to these data, the Commissioner manages to convince the administration to invest some funds to sustain his program.</w:t>
+      </w:r>
+    </w:p>
+    <w:bookmarkEnd w:id="5"/>
+    <w:p>
+      <w:pPr>
+        <w:rPr>
+          <w:sz w:val="24"/>
+          <w:lang w:val="en-GB"/>
+        </w:rPr>
+      </w:pPr>
+    </w:p>
+    <w:p>
+      <w:pPr>
+        <w:rPr>
+          <w:b/>
+          <w:sz w:val="24"/>
+          <w:lang w:val="en-GB"/>
+        </w:rPr>
+      </w:pPr>
+      <w:r>
+        <w:rPr>
+          <w:b/>
+          <w:sz w:val="24"/>
+          <w:lang w:val="en-GB"/>
+        </w:rPr>
+        <w:t>PERSONAL USE</w:t>
+      </w:r>
+    </w:p>
+    <w:p>
+      <w:pPr>
+        <w:rPr>
+          <w:sz w:val="24"/>
+          <w:lang w:val="en-GB"/>
+        </w:rPr>
+      </w:pPr>
+      <w:bookmarkStart w:id="6" w:name="_Hlk529396437"/>
+      <w:bookmarkStart w:id="7" w:name="_GoBack"/>
+      <w:r>
+        <w:rPr>
+          <w:sz w:val="24"/>
+          <w:lang w:val="en-GB"/>
+        </w:rPr>
+        <w:t xml:space="preserve">Betty has just begun a new fitness program, after being stopped for a few </w:t>
+      </w:r>
+      <w:r>
+        <w:rPr>
+          <w:sz w:val="24"/>
+          <w:lang w:val="en-GB"/>
+        </w:rPr>
+        <w:t>years.</w:t>
+      </w:r>
+      <w:r>
+        <w:rPr>
+          <w:sz w:val="24"/>
+          <w:lang w:val="en-GB"/>
+        </w:rPr>
+        <w:t xml:space="preserve"> At the first lesson,</w:t>
+      </w:r>
+      <w:r>
+        <w:rPr>
+          <w:sz w:val="24"/>
+          <w:lang w:val="en-GB"/>
+        </w:rPr>
+        <w:t xml:space="preserve"> </w:t>
+      </w:r>
+      <w:r>
+        <w:rPr>
+          <w:sz w:val="24"/>
+          <w:lang w:val="en-GB"/>
+        </w:rPr>
+        <w:t>the fitness coaches recommend</w:t>
+      </w:r>
+      <w:r>
+        <w:rPr>
+          <w:sz w:val="24"/>
+          <w:lang w:val="en-GB"/>
+        </w:rPr>
+        <w:t xml:space="preserve"> </w:t>
+      </w:r>
+      <w:r>
+        <w:rPr>
+          <w:sz w:val="24"/>
+          <w:lang w:val="en-GB"/>
+        </w:rPr>
+        <w:t>using</w:t>
+      </w:r>
+      <w:r>
+        <w:rPr>
+          <w:sz w:val="24"/>
+          <w:lang w:val="en-GB"/>
+        </w:rPr>
+        <w:t xml:space="preserve"> Data4Help to check </w:t>
+      </w:r>
+      <w:r>
+        <w:rPr>
+          <w:sz w:val="24"/>
+          <w:lang w:val="en-GB"/>
+        </w:rPr>
+        <w:t>whether</w:t>
+      </w:r>
+      <w:r>
+        <w:rPr>
+          <w:sz w:val="24"/>
+          <w:lang w:val="en-GB"/>
+        </w:rPr>
+        <w:t xml:space="preserve"> the program </w:t>
+      </w:r>
+      <w:r>
+        <w:rPr>
+          <w:sz w:val="24"/>
+          <w:lang w:val="en-GB"/>
+        </w:rPr>
+        <w:t>is too</w:t>
+      </w:r>
+      <w:r>
+        <w:rPr>
+          <w:sz w:val="24"/>
+          <w:lang w:val="en-GB"/>
+        </w:rPr>
+        <w:t xml:space="preserve"> stressful for her health.</w:t>
+      </w:r>
+    </w:p>
+    <w:p>
+      <w:pPr>
+        <w:rPr>
+          <w:sz w:val="24"/>
+          <w:lang w:val="en-GB"/>
+        </w:rPr>
+      </w:pPr>
+      <w:r>
+        <w:rPr>
+          <w:sz w:val="24"/>
+          <w:lang w:val="en-GB"/>
+        </w:rPr>
+        <w:t xml:space="preserve">Betty downloads the app on her smartphone and buys a device to connect to the application. </w:t>
+      </w:r>
+    </w:p>
+    <w:p>
+      <w:pPr>
+        <w:rPr>
+          <w:sz w:val="24"/>
+          <w:lang w:val="en-GB"/>
+        </w:rPr>
+      </w:pPr>
+      <w:r>
+        <w:rPr>
+          <w:sz w:val="24"/>
+          <w:lang w:val="en-GB"/>
+        </w:rPr>
+        <w:t xml:space="preserve">Betty enrolled </w:t>
+      </w:r>
+      <w:r>
+        <w:rPr>
+          <w:sz w:val="24"/>
+          <w:lang w:val="en-GB"/>
+        </w:rPr>
+        <w:t>the service</w:t>
+      </w:r>
+      <w:r>
+        <w:rPr>
+          <w:sz w:val="24"/>
+          <w:lang w:val="en-GB"/>
+        </w:rPr>
+        <w:t xml:space="preserve"> providing her social fiscal code, basic information about herself (weight, height, gender) </w:t>
+      </w:r>
+      <w:r>
+        <w:rPr>
+          <w:sz w:val="24"/>
+          <w:lang w:val="en-GB"/>
+        </w:rPr>
+        <w:t>and her</w:t>
+      </w:r>
+      <w:r>
+        <w:rPr>
+          <w:sz w:val="24"/>
+          <w:lang w:val="en-GB"/>
+        </w:rPr>
+        <w:t xml:space="preserve"> health (pre-existing conditions, chronical </w:t>
+      </w:r>
+      <w:r>
+        <w:rPr>
+          <w:sz w:val="24"/>
+          <w:lang w:val="en-GB"/>
+        </w:rPr>
+        <w:t>diseases,</w:t>
+      </w:r>
+      <w:r>
+        <w:rPr>
+          <w:sz w:val="24"/>
+          <w:lang w:val="en-GB"/>
+        </w:rPr>
+        <w:t xml:space="preserve"> </w:t>
+      </w:r>
+      <w:r>
+        <w:rPr>
+          <w:sz w:val="24"/>
+          <w:lang w:val="en-GB"/>
+        </w:rPr>
+        <w:t>pathologies</w:t>
+      </w:r>
+      <w:r>
+        <w:rPr>
+          <w:sz w:val="24"/>
+          <w:lang w:val="en-GB"/>
+        </w:rPr>
+        <w:t>…</w:t>
+      </w:r>
+      <w:r>
+        <w:rPr>
+          <w:sz w:val="24"/>
+          <w:lang w:val="en-GB"/>
+        </w:rPr>
+        <w:t>)</w:t>
       </w:r>
       <w:r>
         <w:rPr>
@@ -1646,67 +2796,15 @@
           <w:sz w:val="24"/>
           <w:lang w:val="en-GB"/>
         </w:rPr>
-        <w:t>This year the Commissioner of education would allocate funds for a smoking-prevention program in schools of the municipality</w:t>
-      </w:r>
-      <w:r>
-        <w:rPr>
-          <w:sz w:val="24"/>
-          <w:lang w:val="en-GB"/>
-        </w:rPr>
-        <w:t>, because he</w:t>
-      </w:r>
-      <w:r>
-        <w:rPr>
-          <w:sz w:val="24"/>
-          <w:lang w:val="en-GB"/>
-        </w:rPr>
-        <w:t xml:space="preserve"> </w:t>
-      </w:r>
-      <w:proofErr w:type="spellStart"/>
-      <w:r>
-        <w:rPr>
-          <w:sz w:val="24"/>
-          <w:lang w:val="en-GB"/>
-        </w:rPr>
-        <w:t>suppones</w:t>
-      </w:r>
-      <w:proofErr w:type="spellEnd"/>
-      <w:r>
-        <w:rPr>
-          <w:sz w:val="24"/>
-          <w:lang w:val="en-GB"/>
-        </w:rPr>
-        <w:t xml:space="preserve"> that more and more kids start smoking </w:t>
-      </w:r>
-      <w:r>
-        <w:rPr>
-          <w:sz w:val="24"/>
-          <w:lang w:val="en-GB"/>
-        </w:rPr>
-        <w:t>during the</w:t>
-      </w:r>
-      <w:r>
-        <w:rPr>
-          <w:sz w:val="24"/>
-          <w:lang w:val="en-GB"/>
-        </w:rPr>
-        <w:t xml:space="preserve"> high school.</w:t>
-      </w:r>
-    </w:p>
-    <w:p>
-      <w:pPr>
-        <w:rPr>
-          <w:sz w:val="24"/>
-          <w:lang w:val="en-GB"/>
-        </w:rPr>
-      </w:pPr>
+        <w:t xml:space="preserve">Thanks to Data4Help, Betty everyday </w:t>
+      </w:r>
       <w:proofErr w:type="gramStart"/>
       <w:r>
         <w:rPr>
           <w:sz w:val="24"/>
           <w:lang w:val="en-GB"/>
         </w:rPr>
-        <w:t>So</w:t>
+        <w:t>is able to</w:t>
       </w:r>
       <w:proofErr w:type="gramEnd"/>
       <w:r>
@@ -1714,218 +2812,33 @@
           <w:sz w:val="24"/>
           <w:lang w:val="en-GB"/>
         </w:rPr>
-        <w:t xml:space="preserve"> he </w:t>
-      </w:r>
-      <w:r>
-        <w:rPr>
-          <w:sz w:val="24"/>
-          <w:lang w:val="en-GB"/>
-        </w:rPr>
-        <w:t>decide</w:t>
-      </w:r>
-      <w:r>
-        <w:rPr>
-          <w:sz w:val="24"/>
-          <w:lang w:val="en-GB"/>
-        </w:rPr>
-        <w:t>s</w:t>
-      </w:r>
-      <w:r>
-        <w:rPr>
-          <w:sz w:val="24"/>
-          <w:lang w:val="en-GB"/>
-        </w:rPr>
-        <w:t xml:space="preserve"> to take advantage o</w:t>
-      </w:r>
-      <w:r>
-        <w:rPr>
-          <w:sz w:val="24"/>
-          <w:lang w:val="en-GB"/>
-        </w:rPr>
-        <w:t>f Data4Help</w:t>
-      </w:r>
-      <w:r>
-        <w:rPr>
-          <w:sz w:val="24"/>
-          <w:lang w:val="en-GB"/>
-        </w:rPr>
-        <w:t xml:space="preserve"> and indicate</w:t>
-      </w:r>
-      <w:r>
-        <w:rPr>
-          <w:sz w:val="24"/>
-          <w:lang w:val="en-GB"/>
-        </w:rPr>
-        <w:t>s</w:t>
-      </w:r>
-      <w:r>
-        <w:rPr>
-          <w:sz w:val="24"/>
-          <w:lang w:val="en-GB"/>
-        </w:rPr>
-        <w:t xml:space="preserve"> </w:t>
-      </w:r>
-      <w:r>
-        <w:rPr>
-          <w:sz w:val="24"/>
-          <w:lang w:val="en-GB"/>
-        </w:rPr>
-        <w:t>as “</w:t>
-      </w:r>
-      <w:r>
-        <w:rPr>
-          <w:sz w:val="24"/>
-          <w:lang w:val="en-GB"/>
-        </w:rPr>
-        <w:t xml:space="preserve">favourite </w:t>
-      </w:r>
-      <w:r>
-        <w:rPr>
-          <w:sz w:val="24"/>
-          <w:lang w:val="en-GB"/>
-        </w:rPr>
-        <w:t>querie</w:t>
-      </w:r>
-      <w:r>
-        <w:rPr>
-          <w:sz w:val="24"/>
-          <w:lang w:val="en-GB"/>
-        </w:rPr>
-        <w:t>s</w:t>
-      </w:r>
-      <w:r>
-        <w:rPr>
-          <w:sz w:val="24"/>
-          <w:lang w:val="en-GB"/>
-        </w:rPr>
-        <w:t>”</w:t>
-      </w:r>
-      <w:r>
-        <w:rPr>
-          <w:sz w:val="24"/>
-          <w:lang w:val="en-GB"/>
-        </w:rPr>
-        <w:t xml:space="preserve"> data on blood saturation of teenagers between 14 the 18 years.</w:t>
-      </w:r>
-      <w:r>
-        <w:rPr>
-          <w:sz w:val="24"/>
-          <w:lang w:val="en-GB"/>
-        </w:rPr>
-        <w:t xml:space="preserve"> </w:t>
-      </w:r>
-    </w:p>
-    <w:p>
-      <w:pPr>
-        <w:rPr>
-          <w:sz w:val="24"/>
-          <w:lang w:val="en-GB"/>
-        </w:rPr>
-      </w:pPr>
-      <w:r>
-        <w:rPr>
-          <w:sz w:val="24"/>
-          <w:lang w:val="en-GB"/>
-        </w:rPr>
-        <w:t xml:space="preserve">After 6 months the system </w:t>
-      </w:r>
-      <w:r>
-        <w:rPr>
-          <w:sz w:val="24"/>
-          <w:lang w:val="en-GB"/>
-        </w:rPr>
-        <w:t xml:space="preserve">notifies </w:t>
-      </w:r>
-      <w:r>
-        <w:rPr>
-          <w:sz w:val="24"/>
-          <w:lang w:val="en-GB"/>
-        </w:rPr>
-        <w:t xml:space="preserve">that the data regarding the </w:t>
-      </w:r>
-      <w:r>
-        <w:rPr>
-          <w:sz w:val="24"/>
-          <w:lang w:val="en-GB"/>
-        </w:rPr>
-        <w:t>“favourite query”</w:t>
-      </w:r>
-      <w:r>
-        <w:rPr>
-          <w:sz w:val="24"/>
-          <w:lang w:val="en-GB"/>
-        </w:rPr>
-        <w:t xml:space="preserve"> have changed.</w:t>
-      </w:r>
-      <w:r>
-        <w:rPr>
-          <w:sz w:val="24"/>
-          <w:lang w:val="en-GB"/>
-        </w:rPr>
-        <w:t xml:space="preserve"> </w:t>
-      </w:r>
-      <w:r>
-        <w:rPr>
-          <w:sz w:val="24"/>
-          <w:lang w:val="en-GB"/>
-        </w:rPr>
-        <w:t xml:space="preserve">Are therefore required new data that indicate a very likely increase in the number of </w:t>
-      </w:r>
-      <w:r>
-        <w:rPr>
-          <w:sz w:val="24"/>
-          <w:lang w:val="en-GB"/>
-        </w:rPr>
-        <w:t>guys</w:t>
-      </w:r>
-      <w:r>
-        <w:rPr>
-          <w:sz w:val="24"/>
-          <w:lang w:val="en-GB"/>
-        </w:rPr>
-        <w:t xml:space="preserve"> who smoke in school age</w:t>
-      </w:r>
-      <w:r>
-        <w:rPr>
-          <w:sz w:val="24"/>
-          <w:lang w:val="en-GB"/>
-        </w:rPr>
-        <w:t xml:space="preserve">. </w:t>
-      </w:r>
-      <w:r>
-        <w:rPr>
-          <w:sz w:val="24"/>
-          <w:lang w:val="en-GB"/>
-        </w:rPr>
-        <w:t xml:space="preserve">Indeed the data … </w:t>
-      </w:r>
-      <w:bookmarkStart w:id="0" w:name="_GoBack"/>
-      <w:bookmarkEnd w:id="0"/>
-    </w:p>
-    <w:p>
-      <w:pPr>
-        <w:rPr>
-          <w:sz w:val="24"/>
-          <w:lang w:val="en-GB"/>
-        </w:rPr>
-      </w:pPr>
-      <w:proofErr w:type="gramStart"/>
-      <w:r>
-        <w:rPr>
-          <w:sz w:val="24"/>
-          <w:lang w:val="en-GB"/>
-        </w:rPr>
-        <w:t>so</w:t>
-      </w:r>
-      <w:proofErr w:type="gramEnd"/>
-      <w:r>
-        <w:rPr>
-          <w:sz w:val="24"/>
-          <w:lang w:val="en-GB"/>
-        </w:rPr>
-        <w:t xml:space="preserve"> the administration decides to invest in prevention.</w:t>
-      </w:r>
-    </w:p>
+        <w:t xml:space="preserve"> control</w:t>
+      </w:r>
+      <w:r>
+        <w:rPr>
+          <w:sz w:val="24"/>
+          <w:lang w:val="en-GB"/>
+        </w:rPr>
+        <w:t xml:space="preserve"> her health status and improvements that the fitness program has on her values.</w:t>
+      </w:r>
+    </w:p>
+    <w:p>
+      <w:pPr>
+        <w:rPr>
+          <w:sz w:val="24"/>
+          <w:lang w:val="en-GB"/>
+        </w:rPr>
+      </w:pPr>
+      <w:r>
+        <w:rPr>
+          <w:sz w:val="24"/>
+          <w:lang w:val="en-GB"/>
+        </w:rPr>
+        <w:t>The sponsors of the fitness program, who want to check out the real impact of their services, ask via Data4Help for her personal data. Betty receives the request on her smartphone, recognizes the company and accepts without any doubt. Data4Help finds and sends all kind of information it has from Betty’s profile stored in the database.</w:t>
+      </w:r>
+    </w:p>
+    <w:bookmarkEnd w:id="6"/>
+    <w:bookmarkEnd w:id="7"/>
     <w:p>
       <w:pPr>
         <w:rPr>

</xml_diff>